<commit_message>
Updated graphs and chart
</commit_message>
<xml_diff>
--- a/EngrM20/HW/HW8/HW8_graphComparison.docx
+++ b/EngrM20/HW/HW8/HW8_graphComparison.docx
@@ -83,8 +83,6 @@
           </wp:inline>
         </w:drawing>
       </w:r>
-      <w:bookmarkStart w:id="0" w:name="_GoBack"/>
-      <w:bookmarkEnd w:id="0"/>
     </w:p>
     <w:p>
       <w:r>
@@ -246,6 +244,69 @@
             <a:graphic xmlns:a="http://schemas.openxmlformats.org/drawingml/2006/main">
               <a:graphicData uri="http://schemas.openxmlformats.org/drawingml/2006/chart">
                 <c:chart xmlns:c="http://schemas.openxmlformats.org/drawingml/2006/chart" xmlns:r="http://schemas.openxmlformats.org/officeDocument/2006/relationships" r:id="rId12"/>
+              </a:graphicData>
+            </a:graphic>
+          </wp:inline>
+        </w:drawing>
+      </w:r>
+    </w:p>
+    <w:p>
+      <w:r>
+        <w:lastRenderedPageBreak/>
+        <w:t>Problem 4: Using-  C:1, L:1, R:1, and a voltage change from 1 to 5</w:t>
+      </w:r>
+      <w:bookmarkStart w:id="0" w:name="_GoBack"/>
+      <w:bookmarkEnd w:id="0"/>
+    </w:p>
+    <w:p>
+      <w:r>
+        <w:rPr>
+          <w:noProof/>
+        </w:rPr>
+        <w:drawing>
+          <wp:inline distT="0" distB="0" distL="0" distR="0">
+            <wp:extent cx="9142535" cy="6202018"/>
+            <wp:effectExtent l="0" t="0" r="1905" b="0"/>
+            <wp:docPr id="3" name="Picture 3"/>
+            <wp:cNvGraphicFramePr>
+              <a:graphicFrameLocks xmlns:a="http://schemas.openxmlformats.org/drawingml/2006/main" noChangeAspect="1"/>
+            </wp:cNvGraphicFramePr>
+            <a:graphic xmlns:a="http://schemas.openxmlformats.org/drawingml/2006/main">
+              <a:graphicData uri="http://schemas.openxmlformats.org/drawingml/2006/picture">
+                <pic:pic xmlns:pic="http://schemas.openxmlformats.org/drawingml/2006/picture">
+                  <pic:nvPicPr>
+                    <pic:cNvPr id="0" name="Picture 1"/>
+                    <pic:cNvPicPr>
+                      <a:picLocks noChangeAspect="1" noChangeArrowheads="1"/>
+                    </pic:cNvPicPr>
+                  </pic:nvPicPr>
+                  <pic:blipFill>
+                    <a:blip r:embed="rId13">
+                      <a:extLst>
+                        <a:ext uri="{28A0092B-C50C-407E-A947-70E740481C1C}">
+                          <a14:useLocalDpi xmlns:a14="http://schemas.microsoft.com/office/drawing/2010/main" val="0"/>
+                        </a:ext>
+                      </a:extLst>
+                    </a:blip>
+                    <a:srcRect/>
+                    <a:stretch>
+                      <a:fillRect/>
+                    </a:stretch>
+                  </pic:blipFill>
+                  <pic:spPr bwMode="auto">
+                    <a:xfrm>
+                      <a:off x="0" y="0"/>
+                      <a:ext cx="9156443" cy="6211453"/>
+                    </a:xfrm>
+                    <a:prstGeom prst="rect">
+                      <a:avLst/>
+                    </a:prstGeom>
+                    <a:noFill/>
+                    <a:ln>
+                      <a:noFill/>
+                    </a:ln>
+                  </pic:spPr>
+                </pic:pic>
               </a:graphicData>
             </a:graphic>
           </wp:inline>
@@ -435,6 +496,7 @@
     <w:lsdException w:name="HTML Sample" w:semiHidden="1" w:unhideWhenUsed="1"/>
     <w:lsdException w:name="HTML Typewriter" w:semiHidden="1" w:unhideWhenUsed="1"/>
     <w:lsdException w:name="HTML Variable" w:semiHidden="1" w:unhideWhenUsed="1"/>
+    <w:lsdException w:name="Normal Table" w:semiHidden="1" w:unhideWhenUsed="1"/>
     <w:lsdException w:name="annotation subject" w:semiHidden="1" w:unhideWhenUsed="1"/>
     <w:lsdException w:name="No List" w:semiHidden="1" w:unhideWhenUsed="1"/>
     <w:lsdException w:name="Outline List 1" w:semiHidden="1" w:unhideWhenUsed="1"/>
@@ -481,8 +543,10 @@
     <w:lsdException w:name="Table Subtle 2" w:semiHidden="1" w:unhideWhenUsed="1"/>
     <w:lsdException w:name="Table Web 1" w:semiHidden="1" w:unhideWhenUsed="1"/>
     <w:lsdException w:name="Table Web 2" w:semiHidden="1" w:unhideWhenUsed="1"/>
+    <w:lsdException w:name="Table Web 3" w:semiHidden="1" w:unhideWhenUsed="1"/>
     <w:lsdException w:name="Balloon Text" w:semiHidden="1" w:unhideWhenUsed="1"/>
     <w:lsdException w:name="Table Grid" w:uiPriority="39"/>
+    <w:lsdException w:name="Table Theme" w:semiHidden="1" w:unhideWhenUsed="1"/>
     <w:lsdException w:name="Placeholder Text" w:semiHidden="1"/>
     <w:lsdException w:name="No Spacing" w:uiPriority="1" w:qFormat="1"/>
     <w:lsdException w:name="Light Shading" w:uiPriority="60"/>
@@ -3904,7 +3968,7 @@
 </file>
 
 <file path=customXml/itemProps1.xml><?xml version="1.0" encoding="utf-8"?>
-<ds:datastoreItem xmlns:ds="http://schemas.openxmlformats.org/officeDocument/2006/customXml" ds:itemID="{5ED5B4D1-3DFE-4083-B83A-779BDED2A7DE}">
+<ds:datastoreItem xmlns:ds="http://schemas.openxmlformats.org/officeDocument/2006/customXml" ds:itemID="{ADD0EEA3-0E50-4D9E-94EA-1BE101A7DE90}">
   <ds:schemaRefs>
     <ds:schemaRef ds:uri="http://schemas.openxmlformats.org/officeDocument/2006/bibliography"/>
   </ds:schemaRefs>

</xml_diff>